<commit_message>
Inserción del video de ejemplo.
</commit_message>
<xml_diff>
--- a/PlayerEditor/INFORME PROYECTO PLAYEREDITOR.docx
+++ b/PlayerEditor/INFORME PROYECTO PLAYEREDITOR.docx
@@ -13,102 +13,128 @@
         <w:rPr>
           <w:lang w:val="es-ES"/>
         </w:rPr>
-        <w:t>INFORME P</w:t>
+        <w:t>INFORME PROYECTO PLAYEREDITOR</w:t>
+      </w:r>
+    </w:p>
+    <w:p>
+      <w:pPr>
+        <w:rPr>
+          <w:lang w:val="es-ES"/>
+        </w:rPr>
+      </w:pPr>
+      <w:r>
+        <w:rPr>
+          <w:b/>
+          <w:lang w:val="es-ES"/>
+        </w:rPr>
+        <w:tab/>
+      </w:r>
+      <w:r>
+        <w:rPr>
+          <w:lang w:val="es-ES"/>
+        </w:rPr>
+        <w:t>Una vez terminado el proyecto podemos decir que estamos satisfechos con el resultado. Hemos tenido ciertas dificultades que con paciencia e investigación hemos podido superar.  En cuanto a la planificación debemos decir que no hemos sido muy constantes, y por ello hemos tenido que invertir muchas horas en las últimas semanas. Hemos dedicado bastante tiempo en la depuración de la base de datos para que las relaciones sean lo más simples posibles.</w:t>
+      </w:r>
+      <w:r>
+        <w:rPr>
+          <w:lang w:val="es-ES"/>
+        </w:rPr>
+        <w:t xml:space="preserve"> </w:t>
+      </w:r>
+    </w:p>
+    <w:p>
+      <w:pPr>
+        <w:rPr>
+          <w:lang w:val="es-ES"/>
+        </w:rPr>
+      </w:pPr>
+      <w:r>
+        <w:rPr>
+          <w:lang w:val="es-ES"/>
+        </w:rPr>
+        <w:tab/>
+        <w:t>Por otro lado, nos ha sido un poco difícil cuadrar los horarios de los dos. Por eso hemos tenido que utilizar medios de comunicación como Skype para llevar a cabo un trabajo colaborativo entre los dos. De esta manera hemos evitado conflictos en el código.</w:t>
+      </w:r>
+    </w:p>
+    <w:p>
+      <w:pPr>
+        <w:rPr>
+          <w:lang w:val="es-ES"/>
+        </w:rPr>
+      </w:pPr>
+      <w:r>
+        <w:rPr>
+          <w:lang w:val="es-ES"/>
+        </w:rPr>
+        <w:tab/>
+        <w:t>Podríamos decir las tareas más laboriosas de este proyecto han sido la de cuadrar los subtítulos en el tiempo y la de creación de los componentes visuales, las cuales nos han dado ciertos momentos de desesperación cuando nos daban errores que intentábamos solucionar por todos los medios y seguían sin resolverse.</w:t>
+      </w:r>
+      <w:r>
+        <w:rPr>
+          <w:lang w:val="es-ES"/>
+        </w:rPr>
+        <w:t xml:space="preserve"> También hemos experimentado ciertos fallos de sintaxis como cuando insertábamos subtítulos en inglés y al hacer la sentencia SQL nos daba error. Para ello tuvimos que reemplazar las comillas simples por dos comillas simples para que en la sentencia SQL contaran como una sola.</w:t>
+      </w:r>
+    </w:p>
+    <w:p>
+      <w:pPr>
+        <w:rPr>
+          <w:lang w:val="es-ES"/>
+        </w:rPr>
+      </w:pPr>
+      <w:r>
+        <w:rPr>
+          <w:lang w:val="es-ES"/>
+        </w:rPr>
+        <w:tab/>
+        <w:t>En cuanto a la instalación, es necesario tener instalado el reproductor de videos VLC y la librería correspondiente (de 64 o 32 bits dependiendo del sistema operativo) para poder integrarlo con eclipse.</w:t>
+      </w:r>
+      <w:r>
+        <w:rPr>
+          <w:lang w:val="es-ES"/>
+        </w:rPr>
+        <w:t xml:space="preserve"> Al iniciar el programa, para poder ver el editor de subtítulos hay que hacer clic en el icono del lápiz. El resto del funcionamiento es claramente intuitivo.</w:t>
+      </w:r>
+      <w:r>
+        <w:rPr>
+          <w:lang w:val="es-ES"/>
+        </w:rPr>
+        <w:t xml:space="preserve"> </w:t>
+      </w:r>
+      <w:r>
+        <w:rPr>
+          <w:lang w:val="es-ES"/>
+        </w:rPr>
+        <w:t>También es importante decir</w:t>
+      </w:r>
+      <w:r>
+        <w:rPr>
+          <w:lang w:val="es-ES"/>
+        </w:rPr>
+        <w:t xml:space="preserve"> que los primeros seis</w:t>
+      </w:r>
+      <w:r>
+        <w:rPr>
+          <w:lang w:val="es-ES"/>
+        </w:rPr>
+        <w:t xml:space="preserve"> videos de la lista de reproducción han sido usados para hacer pruebas, por lo que los subtítulos que aparecen en dichos videos no tienen nada que ver con el video. En cambio, el video “New Divide – </w:t>
+      </w:r>
+      <w:proofErr w:type="spellStart"/>
+      <w:r>
+        <w:rPr>
+          <w:lang w:val="es-ES"/>
+        </w:rPr>
+        <w:t>Linkin</w:t>
+      </w:r>
+      <w:proofErr w:type="spellEnd"/>
+      <w:r>
+        <w:rPr>
+          <w:lang w:val="es-ES"/>
+        </w:rPr>
+        <w:t xml:space="preserve"> Park” se puede coger como ejemplo ya que ese sí tiene subtítulos acorde con el video. </w:t>
       </w:r>
       <w:bookmarkStart w:id="0" w:name="_GoBack"/>
       <w:bookmarkEnd w:id="0"/>
-      <w:r>
-        <w:rPr>
-          <w:lang w:val="es-ES"/>
-        </w:rPr>
-        <w:t>ROYECTO PLAYEREDITOR</w:t>
-      </w:r>
-    </w:p>
-    <w:p>
-      <w:pPr>
-        <w:rPr>
-          <w:lang w:val="es-ES"/>
-        </w:rPr>
-      </w:pPr>
-      <w:r>
-        <w:rPr>
-          <w:b/>
-          <w:lang w:val="es-ES"/>
-        </w:rPr>
-        <w:tab/>
-      </w:r>
-      <w:r>
-        <w:rPr>
-          <w:lang w:val="es-ES"/>
-        </w:rPr>
-        <w:t>Una vez terminado el proyecto podemos decir que estamos satisfechos con el resultado. Hemos tenido ciertas dificultades que con paciencia e investigación hemos podido superar.  En cuanto a la planificación debemos decir que no hemos sido muy constantes, y por ello hemos tenido que invertir muchas horas en las últimas semanas. Hemos dedicado bastante tiempo en la depuración de la base de datos para que las relaciones sean lo más simples posibles.</w:t>
-      </w:r>
-      <w:r>
-        <w:rPr>
-          <w:lang w:val="es-ES"/>
-        </w:rPr>
-        <w:t xml:space="preserve"> </w:t>
-      </w:r>
-    </w:p>
-    <w:p>
-      <w:pPr>
-        <w:rPr>
-          <w:lang w:val="es-ES"/>
-        </w:rPr>
-      </w:pPr>
-      <w:r>
-        <w:rPr>
-          <w:lang w:val="es-ES"/>
-        </w:rPr>
-        <w:tab/>
-        <w:t>Por otro lado, nos ha sido un poco difícil cuadrar los horarios de los dos. Por eso hemos tenido que utilizar medios de comunicación como Skype para llevar a cabo un trabajo colaborativo entre los dos. De esta manera hemos evitado conflictos en el código.</w:t>
-      </w:r>
-    </w:p>
-    <w:p>
-      <w:pPr>
-        <w:rPr>
-          <w:lang w:val="es-ES"/>
-        </w:rPr>
-      </w:pPr>
-      <w:r>
-        <w:rPr>
-          <w:lang w:val="es-ES"/>
-        </w:rPr>
-        <w:tab/>
-        <w:t>Podríamos decir las tareas más laboriosas de este proyecto han sido la de cuadrar los subtítulos en el tiempo y la de creación de los componentes visuales, las cuales nos han dado ciertos momentos de desesperación cuando nos daban errores que intentábamos solucionar por todos los medios y seguían sin resolverse.</w:t>
-      </w:r>
-      <w:r>
-        <w:rPr>
-          <w:lang w:val="es-ES"/>
-        </w:rPr>
-        <w:t xml:space="preserve"> También hemos experimentado ciertos fallos de sintaxis como cuando insertábamos subtítulos en inglés y al hacer la sentencia SQL nos daba error. Para ello tuvimos que reemplazar las comillas simples por dos comillas simples para que en la sentencia SQL contaran como una sola.</w:t>
-      </w:r>
-    </w:p>
-    <w:p>
-      <w:pPr>
-        <w:rPr>
-          <w:lang w:val="es-ES"/>
-        </w:rPr>
-      </w:pPr>
-      <w:r>
-        <w:rPr>
-          <w:lang w:val="es-ES"/>
-        </w:rPr>
-        <w:tab/>
-        <w:t>En cuanto a la instalación, es necesario tener instalado el reproductor de videos VLC y la librería correspondiente (de 64 o 32 bits dependiendo del sistema operativo) para poder integrarlo con eclipse.</w:t>
-      </w:r>
-      <w:r>
-        <w:rPr>
-          <w:lang w:val="es-ES"/>
-        </w:rPr>
-        <w:t xml:space="preserve"> Al iniciar el programa, para poder ver el editor de subtítulos hay que hacer clic en el icono del lápiz. El resto del funcionamiento es claramente intuitivo.</w:t>
-      </w:r>
-      <w:r>
-        <w:rPr>
-          <w:lang w:val="es-ES"/>
-        </w:rPr>
-        <w:t xml:space="preserve"> </w:t>
-      </w:r>
     </w:p>
     <w:p>
       <w:pPr>
@@ -161,34 +187,21 @@
       </w:pPr>
       <w:r>
         <w:rPr>
-          <w:lang w:val="es-ES"/>
-        </w:rPr>
-        <w:t>https://github.com/jon-iturmendi/PlayerEditor.git</w:t>
-      </w:r>
-    </w:p>
-    <w:p>
-      <w:pPr>
-        <w:rPr>
-          <w:lang w:val="es-ES"/>
-        </w:rPr>
-      </w:pPr>
-      <w:r>
-        <w:rPr>
           <w:noProof/>
         </w:rPr>
         <w:drawing>
-          <wp:anchor distT="0" distB="0" distL="114300" distR="114300" simplePos="0" relativeHeight="251658240" behindDoc="0" locked="0" layoutInCell="1" allowOverlap="1" wp14:anchorId="423AFA44" wp14:editId="6B9FDAE4">
+          <wp:anchor distT="0" distB="0" distL="114300" distR="114300" simplePos="0" relativeHeight="251658240" behindDoc="0" locked="0" layoutInCell="1" allowOverlap="1" wp14:anchorId="288890AD" wp14:editId="1A22F93E">
             <wp:simplePos x="0" y="0"/>
             <wp:positionH relativeFrom="margin">
               <wp:align>right</wp:align>
             </wp:positionH>
             <wp:positionV relativeFrom="paragraph">
-              <wp:posOffset>136525</wp:posOffset>
+              <wp:posOffset>248285</wp:posOffset>
             </wp:positionV>
-            <wp:extent cx="5612130" cy="2988945"/>
-            <wp:effectExtent l="0" t="0" r="7620" b="1905"/>
+            <wp:extent cx="5612130" cy="2984913"/>
+            <wp:effectExtent l="0" t="0" r="7620" b="6350"/>
             <wp:wrapNone/>
-            <wp:docPr id="1" name="Imagen 1"/>
+            <wp:docPr id="2" name="Imagen 2" descr="C:\Users\Jon\Desktop\Captura proyecto playerEditor.JPG"/>
             <wp:cNvGraphicFramePr>
               <a:graphicFrameLocks xmlns:a="http://schemas.openxmlformats.org/drawingml/2006/main" noChangeAspect="1"/>
             </wp:cNvGraphicFramePr>
@@ -196,8 +209,10 @@
               <a:graphicData uri="http://schemas.openxmlformats.org/drawingml/2006/picture">
                 <pic:pic xmlns:pic="http://schemas.openxmlformats.org/drawingml/2006/picture">
                   <pic:nvPicPr>
-                    <pic:cNvPr id="1" name=""/>
-                    <pic:cNvPicPr/>
+                    <pic:cNvPr id="0" name="Picture 1" descr="C:\Users\Jon\Desktop\Captura proyecto playerEditor.JPG"/>
+                    <pic:cNvPicPr>
+                      <a:picLocks noChangeAspect="1" noChangeArrowheads="1"/>
+                    </pic:cNvPicPr>
                   </pic:nvPicPr>
                   <pic:blipFill>
                     <a:blip r:embed="rId6" cstate="print">
@@ -207,31 +222,43 @@
                         </a:ext>
                       </a:extLst>
                     </a:blip>
+                    <a:srcRect/>
                     <a:stretch>
                       <a:fillRect/>
                     </a:stretch>
                   </pic:blipFill>
-                  <pic:spPr>
+                  <pic:spPr bwMode="auto">
                     <a:xfrm>
                       <a:off x="0" y="0"/>
-                      <a:ext cx="5612130" cy="2988945"/>
+                      <a:ext cx="5612130" cy="2984913"/>
                     </a:xfrm>
                     <a:prstGeom prst="rect">
                       <a:avLst/>
                     </a:prstGeom>
+                    <a:noFill/>
+                    <a:ln>
+                      <a:noFill/>
+                    </a:ln>
                   </pic:spPr>
                 </pic:pic>
               </a:graphicData>
             </a:graphic>
-            <wp14:sizeRelH relativeFrom="page">
-              <wp14:pctWidth>0</wp14:pctWidth>
-            </wp14:sizeRelH>
-            <wp14:sizeRelV relativeFrom="page">
-              <wp14:pctHeight>0</wp14:pctHeight>
-            </wp14:sizeRelV>
           </wp:anchor>
         </w:drawing>
       </w:r>
+      <w:r>
+        <w:rPr>
+          <w:lang w:val="es-ES"/>
+        </w:rPr>
+        <w:t>https://github.com/jon-iturmendi/PlayerEditor.git</w:t>
+      </w:r>
+    </w:p>
+    <w:p>
+      <w:pPr>
+        <w:rPr>
+          <w:lang w:val="es-ES"/>
+        </w:rPr>
+      </w:pPr>
       <w:r>
         <w:rPr>
           <w:lang w:val="es-ES"/>
@@ -347,11 +374,6 @@
         <w:lang w:val="es-ES"/>
       </w:rPr>
       <w:softHyphen/>
-    </w:r>
-    <w:r>
-      <w:rPr>
-        <w:lang w:val="es-ES"/>
-      </w:rPr>
       <w:t>–</w:t>
     </w:r>
     <w:r>

</xml_diff>